<commit_message>
live property price update
</commit_message>
<xml_diff>
--- a/Website Review Notes_6.docx
+++ b/Website Review Notes_6.docx
@@ -266,7 +266,21 @@
         <w:rPr>
           <w:lang w:val="en-US"/>
         </w:rPr>
-        <w:t>Also, can we use the branding fonts and colours in the welcome email including the logo and a statement about “no reply” to this email and including the contact us email for reference.  See below example from coin base commerce as a guide:</w:t>
+        <w:t xml:space="preserve">Also, can we use the branding fonts and </w:t>
+      </w:r>
+      <w:proofErr w:type="spellStart"/>
+      <w:r>
+        <w:rPr>
+          <w:lang w:val="en-US"/>
+        </w:rPr>
+        <w:t>colours</w:t>
+      </w:r>
+      <w:proofErr w:type="spellEnd"/>
+      <w:r>
+        <w:rPr>
+          <w:lang w:val="en-US"/>
+        </w:rPr>
+        <w:t xml:space="preserve"> in the welcome email including the logo and a statement about “no reply” to this email and including the contact us email for reference.  See below example from coin base commerce as a guide:</w:t>
       </w:r>
     </w:p>
     <w:p>
@@ -634,7 +648,21 @@
         <w:rPr>
           <w:lang w:val="en-US"/>
         </w:rPr>
-        <w:t>I’ll need you to set up an account and follow the instructions to get affiliate links for the mywealthanalyst website. (for example see https://www.coinbase.com/affiliates or https://www.500affiliates.com/Help/HelpPromote.aspx)</w:t>
+        <w:t xml:space="preserve">I’ll need you to set up an account and follow the instructions to get affiliate links for the </w:t>
+      </w:r>
+      <w:proofErr w:type="spellStart"/>
+      <w:r>
+        <w:rPr>
+          <w:lang w:val="en-US"/>
+        </w:rPr>
+        <w:t>mywealthanalyst</w:t>
+      </w:r>
+      <w:proofErr w:type="spellEnd"/>
+      <w:r>
+        <w:rPr>
+          <w:lang w:val="en-US"/>
+        </w:rPr>
+        <w:t xml:space="preserve"> website. (for example see https://www.coinbase.com/affiliates or https://www.500affiliates.com/Help/HelpPromote.aspx)</w:t>
       </w:r>
     </w:p>
     <w:p>
@@ -883,23 +911,25 @@
           <w:highlight w:val="green"/>
           <w:lang w:val="en-US"/>
         </w:rPr>
-        <w:t xml:space="preserve"> All Ords</w:t>
-      </w:r>
+        <w:t xml:space="preserve"> All </w:t>
+      </w:r>
+      <w:proofErr w:type="spellStart"/>
       <w:r>
         <w:rPr>
           <w:sz w:val="22"/>
           <w:highlight w:val="green"/>
           <w:lang w:val="en-US"/>
         </w:rPr>
-        <w:t xml:space="preserve"> </w:t>
-      </w:r>
+        <w:t>Ords</w:t>
+      </w:r>
+      <w:proofErr w:type="spellEnd"/>
       <w:r>
         <w:rPr>
           <w:sz w:val="22"/>
           <w:highlight w:val="green"/>
           <w:lang w:val="en-US"/>
         </w:rPr>
-        <w:t>:</w:t>
+        <w:t xml:space="preserve"> </w:t>
       </w:r>
       <w:r>
         <w:rPr>
@@ -907,7 +937,7 @@
           <w:highlight w:val="green"/>
           <w:lang w:val="en-US"/>
         </w:rPr>
-        <w:t xml:space="preserve"> </w:t>
+        <w:t>:</w:t>
       </w:r>
       <w:r>
         <w:rPr>
@@ -915,7 +945,7 @@
           <w:highlight w:val="green"/>
           <w:lang w:val="en-US"/>
         </w:rPr>
-        <w:t xml:space="preserve">Gold </w:t>
+        <w:t xml:space="preserve"> </w:t>
       </w:r>
       <w:r>
         <w:rPr>
@@ -923,7 +953,7 @@
           <w:highlight w:val="green"/>
           <w:lang w:val="en-US"/>
         </w:rPr>
-        <w:t xml:space="preserve"> </w:t>
+        <w:t xml:space="preserve">Gold </w:t>
       </w:r>
       <w:r>
         <w:rPr>
@@ -931,7 +961,7 @@
           <w:highlight w:val="green"/>
           <w:lang w:val="en-US"/>
         </w:rPr>
-        <w:t>/</w:t>
+        <w:t xml:space="preserve"> </w:t>
       </w:r>
       <w:r>
         <w:rPr>
@@ -939,7 +969,7 @@
           <w:highlight w:val="green"/>
           <w:lang w:val="en-US"/>
         </w:rPr>
-        <w:t xml:space="preserve"> </w:t>
+        <w:t>/</w:t>
       </w:r>
       <w:r>
         <w:rPr>
@@ -955,7 +985,33 @@
           <w:highlight w:val="green"/>
           <w:lang w:val="en-US"/>
         </w:rPr>
-        <w:t>All Ords PE Ratio</w:t>
+        <w:t xml:space="preserve"> </w:t>
+      </w:r>
+      <w:r>
+        <w:rPr>
+          <w:sz w:val="22"/>
+          <w:highlight w:val="green"/>
+          <w:lang w:val="en-US"/>
+        </w:rPr>
+        <w:t xml:space="preserve">All </w:t>
+      </w:r>
+      <w:proofErr w:type="spellStart"/>
+      <w:r>
+        <w:rPr>
+          <w:sz w:val="22"/>
+          <w:highlight w:val="green"/>
+          <w:lang w:val="en-US"/>
+        </w:rPr>
+        <w:t>Ords</w:t>
+      </w:r>
+      <w:proofErr w:type="spellEnd"/>
+      <w:r>
+        <w:rPr>
+          <w:sz w:val="22"/>
+          <w:highlight w:val="green"/>
+          <w:lang w:val="en-US"/>
+        </w:rPr>
+        <w:t xml:space="preserve"> PE Ratio</w:t>
       </w:r>
     </w:p>
     <w:p>
@@ -1011,7 +1067,21 @@
         <w:rPr>
           <w:lang w:val="en-US"/>
         </w:rPr>
-        <w:t>Assign the Median House Price:Gold ratio to the secondary axis on the left.</w:t>
+        <w:t xml:space="preserve">Assign the Median House </w:t>
+      </w:r>
+      <w:proofErr w:type="spellStart"/>
+      <w:r>
+        <w:rPr>
+          <w:lang w:val="en-US"/>
+        </w:rPr>
+        <w:t>Price:Gold</w:t>
+      </w:r>
+      <w:proofErr w:type="spellEnd"/>
+      <w:r>
+        <w:rPr>
+          <w:lang w:val="en-US"/>
+        </w:rPr>
+        <w:t xml:space="preserve"> ratio to the secondary axis on the left.</w:t>
       </w:r>
     </w:p>
     <w:p>
@@ -1259,8 +1329,16 @@
         <w:rPr>
           <w:lang w:val="en-US"/>
         </w:rPr>
-        <w:t>All Ords</w:t>
-      </w:r>
+        <w:t xml:space="preserve">All </w:t>
+      </w:r>
+      <w:proofErr w:type="spellStart"/>
+      <w:r>
+        <w:rPr>
+          <w:lang w:val="en-US"/>
+        </w:rPr>
+        <w:t>Ords</w:t>
+      </w:r>
+      <w:proofErr w:type="spellEnd"/>
       <w:r>
         <w:rPr>
           <w:lang w:val="en-US"/>
@@ -1286,7 +1364,21 @@
         <w:rPr>
           <w:lang w:val="en-US"/>
         </w:rPr>
-        <w:t>It looks like for the All Ords PE Ratio data we will need to setup a data pull similar to the ABS data for housing and income i.e. 1</w:t>
+        <w:t xml:space="preserve">It looks like for the All </w:t>
+      </w:r>
+      <w:proofErr w:type="spellStart"/>
+      <w:r>
+        <w:rPr>
+          <w:lang w:val="en-US"/>
+        </w:rPr>
+        <w:t>Ords</w:t>
+      </w:r>
+      <w:proofErr w:type="spellEnd"/>
+      <w:r>
+        <w:rPr>
+          <w:lang w:val="en-US"/>
+        </w:rPr>
+        <w:t xml:space="preserve"> PE Ratio data we will need to setup a data pull similar to the ABS data for housing and income i.e. 1</w:t>
       </w:r>
       <w:r>
         <w:rPr>
@@ -1330,6 +1422,37 @@
         </w:rPr>
         <w:t>Completed</w:t>
       </w:r>
+      <w:r>
+        <w:rPr>
+          <w:color w:val="FF0000"/>
+          <w:lang w:val="en-US"/>
+        </w:rPr>
+        <w:t>. New data (if available) will be pulled on the 1</w:t>
+      </w:r>
+      <w:r>
+        <w:rPr>
+          <w:color w:val="FF0000"/>
+          <w:vertAlign w:val="superscript"/>
+          <w:lang w:val="en-US"/>
+        </w:rPr>
+        <w:t>st</w:t>
+      </w:r>
+      <w:r>
+        <w:rPr>
+          <w:color w:val="FF0000"/>
+          <w:lang w:val="en-US"/>
+        </w:rPr>
+        <w:t xml:space="preserve"> of each </w:t>
+      </w:r>
+      <w:bookmarkStart w:id="0" w:name="_GoBack"/>
+      <w:bookmarkEnd w:id="0"/>
+      <w:r>
+        <w:rPr>
+          <w:color w:val="FF0000"/>
+          <w:lang w:val="en-US"/>
+        </w:rPr>
+        <w:t>month.</w:t>
+      </w:r>
     </w:p>
     <w:p>
       <w:pPr>
@@ -1388,8 +1511,6 @@
         </w:rPr>
         <w:t>Login details</w:t>
       </w:r>
-      <w:bookmarkStart w:id="0" w:name="_GoBack"/>
-      <w:bookmarkEnd w:id="0"/>
     </w:p>
     <w:p>
       <w:pPr>
@@ -1522,7 +1643,23 @@
           <w:color w:val="FF0000"/>
           <w:lang w:val="en-US"/>
         </w:rPr>
-        <w:t>You will need to log into your Google Adsense account and add ‘www.mywealthanalyst.com’ to your account. Google will review that the site meets their T&amp;Cs (takes about a day).</w:t>
+        <w:t xml:space="preserve">You will need to log into your Google </w:t>
+      </w:r>
+      <w:proofErr w:type="spellStart"/>
+      <w:r>
+        <w:rPr>
+          <w:color w:val="FF0000"/>
+          <w:lang w:val="en-US"/>
+        </w:rPr>
+        <w:t>Adsense</w:t>
+      </w:r>
+      <w:proofErr w:type="spellEnd"/>
+      <w:r>
+        <w:rPr>
+          <w:color w:val="FF0000"/>
+          <w:lang w:val="en-US"/>
+        </w:rPr>
+        <w:t xml:space="preserve"> account and add ‘www.mywealthanalyst.com’ to your account. Google will review that the site meets their T&amp;Cs (takes about a day).</w:t>
       </w:r>
     </w:p>
     <w:p>
@@ -1567,7 +1704,21 @@
         <w:rPr>
           <w:lang w:val="en-US"/>
         </w:rPr>
-        <w:t>When the website is viewed on a mobile device the adds will have to be presented vertically between graphs</w:t>
+        <w:t xml:space="preserve">When the website is viewed on a mobile device the </w:t>
+      </w:r>
+      <w:proofErr w:type="spellStart"/>
+      <w:r>
+        <w:rPr>
+          <w:lang w:val="en-US"/>
+        </w:rPr>
+        <w:t>adds</w:t>
+      </w:r>
+      <w:proofErr w:type="spellEnd"/>
+      <w:r>
+        <w:rPr>
+          <w:lang w:val="en-US"/>
+        </w:rPr>
+        <w:t xml:space="preserve"> will have to be presented vertically between graphs</w:t>
       </w:r>
       <w:r>
         <w:rPr>

</xml_diff>